<commit_message>
aggiunto peso e altezza (riga 3)
</commit_message>
<xml_diff>
--- a/descrizioneProblema.docx
+++ b/descrizioneProblema.docx
@@ -58,16 +58,7 @@
           <w:sz w:val="24"/>
           <w:szCs w:val="24"/>
         </w:rPr>
-        <w:t xml:space="preserve">In particolare, l’utente avrà la possibilità di inserire i propri dati </w:t>
-      </w:r>
-      <w:bookmarkStart w:id="0" w:name="_GoBack"/>
-      <w:bookmarkEnd w:id="0"/>
-      <w:r>
-        <w:rPr>
-          <w:sz w:val="24"/>
-          <w:szCs w:val="24"/>
-        </w:rPr>
-        <w:t xml:space="preserve">anagrafici e scegliere se </w:t>
+        <w:t xml:space="preserve">In particolare, l’utente avrà la possibilità di inserire i propri dati anagrafici, peso e altezza scegliendo infine se </w:t>
       </w:r>
       <w:r>
         <w:rPr>
@@ -81,7 +72,21 @@
           <w:sz w:val="24"/>
           <w:szCs w:val="24"/>
         </w:rPr>
-        <w:t xml:space="preserve"> manualmente un piano di allenamento o fornire ulteriori dati al fine di ottenere una scheda generata automaticamente dal sistema.</w:t>
+        <w:t xml:space="preserve"> manualmente un piano di allenamento o fornire ulteriori </w:t>
+      </w:r>
+      <w:r>
+        <w:rPr>
+          <w:sz w:val="24"/>
+          <w:szCs w:val="24"/>
+        </w:rPr>
+        <w:t>dati</w:t>
+      </w:r>
+      <w:r>
+        <w:rPr>
+          <w:sz w:val="24"/>
+          <w:szCs w:val="24"/>
+        </w:rPr>
+        <w:t xml:space="preserve"> al fine di ottenere una scheda generata automaticamente dal sistema.</w:t>
       </w:r>
     </w:p>
     <w:p>
@@ -333,15 +338,9 @@
       </w:pPr>
     </w:p>
     <w:p>
-      <w:pPr>
-        <w:rPr>
-          <w:sz w:val="24"/>
-          <w:szCs w:val="24"/>
-          <w:u w:val="single"/>
-        </w:rPr>
-      </w:pPr>
-    </w:p>
-    <w:p/>
+      <w:bookmarkStart w:id="0" w:name="_GoBack"/>
+      <w:bookmarkEnd w:id="0"/>
+    </w:p>
     <w:sectPr>
       <w:headerReference w:type="default" r:id="rId8"/>
       <w:pgSz w:w="11906" w:h="16838"/>
@@ -2446,7 +2445,7 @@
 </file>
 
 <file path=customXml/itemProps1.xml><?xml version="1.0" encoding="utf-8"?>
-<ds:datastoreItem xmlns:ds="http://schemas.openxmlformats.org/officeDocument/2006/customXml" ds:itemID="{BCF11107-0355-4933-A7DB-87CCEA893900}">
+<ds:datastoreItem xmlns:ds="http://schemas.openxmlformats.org/officeDocument/2006/customXml" ds:itemID="{CACEAD51-BBB3-41CF-96F5-FEEAECECB70C}">
   <ds:schemaRefs>
     <ds:schemaRef ds:uri="http://schemas.openxmlformats.org/officeDocument/2006/bibliography"/>
   </ds:schemaRefs>

</xml_diff>

<commit_message>
modifiche alla descrizione del problema
</commit_message>
<xml_diff>
--- a/descrizioneProblema.docx
+++ b/descrizioneProblema.docx
@@ -101,7 +101,112 @@
           <w:sz w:val="24"/>
           <w:szCs w:val="24"/>
         </w:rPr>
-        <w:t>Nel primo caso, l’utente potrà scegliere tra una vasta gamma di esercizi categorizzati per fascia muscolare e organizzarli in base al numero di allenamenti settimanali da lui indicato.</w:t>
+        <w:t xml:space="preserve">Nel primo caso, </w:t>
+      </w:r>
+      <w:r>
+        <w:rPr>
+          <w:sz w:val="24"/>
+          <w:szCs w:val="24"/>
+        </w:rPr>
+        <w:t xml:space="preserve">che prevede che </w:t>
+      </w:r>
+      <w:r>
+        <w:rPr>
+          <w:sz w:val="24"/>
+          <w:szCs w:val="24"/>
+        </w:rPr>
+        <w:t>l’utent</w:t>
+      </w:r>
+      <w:r>
+        <w:rPr>
+          <w:sz w:val="24"/>
+          <w:szCs w:val="24"/>
+        </w:rPr>
+        <w:t>e</w:t>
+      </w:r>
+      <w:r>
+        <w:rPr>
+          <w:sz w:val="24"/>
+          <w:szCs w:val="24"/>
+        </w:rPr>
+        <w:t xml:space="preserve"> </w:t>
+      </w:r>
+      <w:r>
+        <w:rPr>
+          <w:sz w:val="24"/>
+          <w:szCs w:val="24"/>
+        </w:rPr>
+        <w:t xml:space="preserve">abbia già una certa esperienza sul campo, sarà </w:t>
+      </w:r>
+      <w:r>
+        <w:rPr>
+          <w:sz w:val="24"/>
+          <w:szCs w:val="24"/>
+        </w:rPr>
+        <w:t>offert</w:t>
+      </w:r>
+      <w:r>
+        <w:rPr>
+          <w:sz w:val="24"/>
+          <w:szCs w:val="24"/>
+        </w:rPr>
+        <w:t>a</w:t>
+      </w:r>
+      <w:r>
+        <w:rPr>
+          <w:sz w:val="24"/>
+          <w:szCs w:val="24"/>
+        </w:rPr>
+        <w:t xml:space="preserve"> la possibilità di </w:t>
+      </w:r>
+      <w:r>
+        <w:rPr>
+          <w:sz w:val="24"/>
+          <w:szCs w:val="24"/>
+        </w:rPr>
+        <w:t>scegliere tra una vasta gamma di esercizi</w:t>
+      </w:r>
+      <w:r>
+        <w:rPr>
+          <w:sz w:val="24"/>
+          <w:szCs w:val="24"/>
+        </w:rPr>
+        <w:t>,</w:t>
+      </w:r>
+      <w:r>
+        <w:rPr>
+          <w:sz w:val="24"/>
+          <w:szCs w:val="24"/>
+        </w:rPr>
+        <w:t xml:space="preserve"> categorizzati per fascia muscolare</w:t>
+      </w:r>
+      <w:r>
+        <w:rPr>
+          <w:sz w:val="24"/>
+          <w:szCs w:val="24"/>
+        </w:rPr>
+        <w:t>,</w:t>
+      </w:r>
+      <w:r>
+        <w:rPr>
+          <w:sz w:val="24"/>
+          <w:szCs w:val="24"/>
+        </w:rPr>
+        <w:t xml:space="preserve"> e organizzarli in base al numero di allenamenti settimanali indicat</w:t>
+      </w:r>
+      <w:r>
+        <w:rPr>
+          <w:sz w:val="24"/>
+          <w:szCs w:val="24"/>
+        </w:rPr>
+        <w:t>i</w:t>
+      </w:r>
+      <w:r>
+        <w:rPr>
+          <w:sz w:val="24"/>
+          <w:szCs w:val="24"/>
+        </w:rPr>
+        <w:t>.</w:t>
       </w:r>
     </w:p>
     <w:p>
@@ -116,7 +221,7 @@
           <w:sz w:val="24"/>
           <w:szCs w:val="24"/>
         </w:rPr>
-        <w:t>Nel secondo caso invece, sarà il sistema a mettere a disposizione del cliente una nuova scheda, ogni tot allenamenti svolti, a partire dai seguenti dati:</w:t>
+        <w:t>Nel secondo caso invece, sarà il sistema a mettere a disposizione del cliente una scheda a partire dai seguenti dati:</w:t>
       </w:r>
       <w:r>
         <w:rPr>
@@ -143,7 +248,70 @@
           <w:sz w:val="24"/>
           <w:szCs w:val="24"/>
         </w:rPr>
-        <w:t>obiettivi (massa, definizione, dimagrimento)</w:t>
+        <w:t>obiettivi (massa, definizione, dimagrimento</w:t>
+      </w:r>
+      <w:r>
+        <w:rPr>
+          <w:sz w:val="24"/>
+          <w:szCs w:val="24"/>
+        </w:rPr>
+        <w:t>,</w:t>
+      </w:r>
+      <w:r>
+        <w:rPr>
+          <w:sz w:val="24"/>
+          <w:szCs w:val="24"/>
+        </w:rPr>
+        <w:t xml:space="preserve"> flessibilità</w:t>
+      </w:r>
+      <w:r>
+        <w:rPr>
+          <w:sz w:val="24"/>
+          <w:szCs w:val="24"/>
+        </w:rPr>
+        <w:t>,</w:t>
+      </w:r>
+      <w:r>
+        <w:rPr>
+          <w:sz w:val="24"/>
+          <w:szCs w:val="24"/>
+        </w:rPr>
+        <w:t xml:space="preserve"> </w:t>
+      </w:r>
+      <w:r>
+        <w:rPr>
+          <w:sz w:val="24"/>
+          <w:szCs w:val="24"/>
+        </w:rPr>
+        <w:t>miglioramento de</w:t>
+      </w:r>
+      <w:r>
+        <w:rPr>
+          <w:sz w:val="24"/>
+          <w:szCs w:val="24"/>
+        </w:rPr>
+        <w:t>ll’apparato</w:t>
+      </w:r>
+      <w:r>
+        <w:rPr>
+          <w:sz w:val="24"/>
+          <w:szCs w:val="24"/>
+        </w:rPr>
+        <w:t xml:space="preserve"> cardio-respiratorio</w:t>
+      </w:r>
+      <w:r>
+        <w:rPr>
+          <w:sz w:val="24"/>
+          <w:szCs w:val="24"/>
+        </w:rPr>
+        <w:t>...</w:t>
+      </w:r>
+      <w:r>
+        <w:rPr>
+          <w:sz w:val="24"/>
+          <w:szCs w:val="24"/>
+        </w:rPr>
+        <w:t>)</w:t>
       </w:r>
     </w:p>
     <w:p>
@@ -233,114 +401,128 @@
           <w:sz w:val="24"/>
           <w:szCs w:val="24"/>
         </w:rPr>
-        <w:t>Il sistema offre inoltre un’ulteriore sezione dedicata ai video guida per l’illustrazione dei vari esercizi.</w:t>
-      </w:r>
-    </w:p>
-    <w:p>
-      <w:pPr>
-        <w:rPr>
-          <w:sz w:val="24"/>
-          <w:szCs w:val="24"/>
-        </w:rPr>
-      </w:pPr>
-      <w:r>
-        <w:rPr>
-          <w:sz w:val="24"/>
-          <w:szCs w:val="24"/>
-        </w:rPr>
-        <w:t>Ogni qualvolta l’utente effettuerà un’attività fisica, potrà registrarla nel sistema che sarà in grado di gestire lo storico degli allenamenti monitorandone i progressi.</w:t>
-      </w:r>
-    </w:p>
-    <w:p>
-      <w:pPr>
-        <w:rPr>
-          <w:sz w:val="24"/>
-          <w:szCs w:val="24"/>
-        </w:rPr>
-      </w:pPr>
-      <w:r>
-        <w:rPr>
-          <w:sz w:val="24"/>
-          <w:szCs w:val="24"/>
-        </w:rPr>
-        <w:t>Il processo di registrazione di un allenamento consiste semplicemente nell’inserire la durata dell’allenamento e il peso attuale.</w:t>
-      </w:r>
-    </w:p>
-    <w:p>
-      <w:pPr>
-        <w:rPr>
-          <w:sz w:val="24"/>
-          <w:szCs w:val="24"/>
-        </w:rPr>
-      </w:pPr>
-      <w:r>
-        <w:rPr>
-          <w:sz w:val="24"/>
-          <w:szCs w:val="24"/>
-        </w:rPr>
-        <w:t>Pertanto, l’utente avrà modo in qualunque momento di visualizzare la propria scheda e l’andamento dei progressi maturati giornalmente.</w:t>
-      </w:r>
-    </w:p>
-    <w:p>
-      <w:pPr>
-        <w:rPr>
-          <w:sz w:val="24"/>
-          <w:szCs w:val="24"/>
-        </w:rPr>
-      </w:pPr>
-    </w:p>
-    <w:p>
-      <w:pPr>
-        <w:rPr>
-          <w:sz w:val="24"/>
-          <w:szCs w:val="24"/>
-        </w:rPr>
-      </w:pPr>
-    </w:p>
-    <w:p>
-      <w:pPr>
-        <w:rPr>
-          <w:sz w:val="24"/>
-          <w:szCs w:val="24"/>
-        </w:rPr>
-      </w:pPr>
-    </w:p>
-    <w:p>
-      <w:pPr>
-        <w:rPr>
-          <w:sz w:val="24"/>
-          <w:szCs w:val="24"/>
-        </w:rPr>
-      </w:pPr>
-    </w:p>
-    <w:p>
-      <w:pPr>
-        <w:rPr>
-          <w:sz w:val="24"/>
-          <w:szCs w:val="24"/>
-        </w:rPr>
-      </w:pPr>
-    </w:p>
-    <w:p>
-      <w:pPr>
-        <w:rPr>
-          <w:sz w:val="24"/>
-          <w:szCs w:val="24"/>
-        </w:rPr>
-      </w:pPr>
-    </w:p>
-    <w:p>
-      <w:pPr>
-        <w:rPr>
-          <w:sz w:val="24"/>
-          <w:szCs w:val="24"/>
-        </w:rPr>
-      </w:pPr>
-    </w:p>
-    <w:p>
+        <w:t xml:space="preserve">Dopo un certo numero di allenamenti registrati, verrà suggerita al cliente la possibilità di cambiare scheda ed eventuali obiettivi al fine di rendere l’allenamento il più efficace possibile. </w:t>
+      </w:r>
       <w:bookmarkStart w:id="0" w:name="_GoBack"/>
       <w:bookmarkEnd w:id="0"/>
     </w:p>
+    <w:p>
+      <w:pPr>
+        <w:rPr>
+          <w:sz w:val="24"/>
+          <w:szCs w:val="24"/>
+        </w:rPr>
+      </w:pPr>
+      <w:r>
+        <w:rPr>
+          <w:sz w:val="24"/>
+          <w:szCs w:val="24"/>
+        </w:rPr>
+        <w:t>Il sistema offre inoltre un’ulteriore sezione dedicata ai video guida per l’illustrazione dei vari esercizi.</w:t>
+      </w:r>
+    </w:p>
+    <w:p>
+      <w:pPr>
+        <w:rPr>
+          <w:sz w:val="24"/>
+          <w:szCs w:val="24"/>
+        </w:rPr>
+      </w:pPr>
+      <w:r>
+        <w:rPr>
+          <w:sz w:val="24"/>
+          <w:szCs w:val="24"/>
+        </w:rPr>
+        <w:t>Ogni qualvolta l’utente effettuerà un’attività fisica, potrà registrarla nel sistema che sarà in grado di gestire lo storico degli allenamenti monitorandone i progressi.</w:t>
+      </w:r>
+    </w:p>
+    <w:p>
+      <w:pPr>
+        <w:rPr>
+          <w:sz w:val="24"/>
+          <w:szCs w:val="24"/>
+        </w:rPr>
+      </w:pPr>
+      <w:r>
+        <w:rPr>
+          <w:sz w:val="24"/>
+          <w:szCs w:val="24"/>
+        </w:rPr>
+        <w:t>Il processo di registrazione di un allenamento consiste semplicemente nell’inserire la durata dell’allenamento e il peso attuale.</w:t>
+      </w:r>
+    </w:p>
+    <w:p>
+      <w:pPr>
+        <w:rPr>
+          <w:sz w:val="24"/>
+          <w:szCs w:val="24"/>
+        </w:rPr>
+      </w:pPr>
+      <w:r>
+        <w:rPr>
+          <w:sz w:val="24"/>
+          <w:szCs w:val="24"/>
+        </w:rPr>
+        <w:t>Pertanto, l’utente avrà modo in qualunque momento di visualizzare la propria scheda e l’andamento dei progressi maturati giornalmente.</w:t>
+      </w:r>
+    </w:p>
+    <w:p>
+      <w:pPr>
+        <w:rPr>
+          <w:sz w:val="24"/>
+          <w:szCs w:val="24"/>
+        </w:rPr>
+      </w:pPr>
+    </w:p>
+    <w:p>
+      <w:pPr>
+        <w:rPr>
+          <w:sz w:val="24"/>
+          <w:szCs w:val="24"/>
+        </w:rPr>
+      </w:pPr>
+    </w:p>
+    <w:p>
+      <w:pPr>
+        <w:rPr>
+          <w:sz w:val="24"/>
+          <w:szCs w:val="24"/>
+        </w:rPr>
+      </w:pPr>
+    </w:p>
+    <w:p>
+      <w:pPr>
+        <w:rPr>
+          <w:sz w:val="24"/>
+          <w:szCs w:val="24"/>
+        </w:rPr>
+      </w:pPr>
+    </w:p>
+    <w:p>
+      <w:pPr>
+        <w:rPr>
+          <w:sz w:val="24"/>
+          <w:szCs w:val="24"/>
+        </w:rPr>
+      </w:pPr>
+    </w:p>
+    <w:p>
+      <w:pPr>
+        <w:rPr>
+          <w:sz w:val="24"/>
+          <w:szCs w:val="24"/>
+        </w:rPr>
+      </w:pPr>
+    </w:p>
+    <w:p>
+      <w:pPr>
+        <w:rPr>
+          <w:sz w:val="24"/>
+          <w:szCs w:val="24"/>
+        </w:rPr>
+      </w:pPr>
+    </w:p>
+    <w:p/>
     <w:sectPr>
       <w:headerReference w:type="default" r:id="rId8"/>
       <w:pgSz w:w="11906" w:h="16838"/>
@@ -2445,7 +2627,7 @@
 </file>
 
 <file path=customXml/itemProps1.xml><?xml version="1.0" encoding="utf-8"?>
-<ds:datastoreItem xmlns:ds="http://schemas.openxmlformats.org/officeDocument/2006/customXml" ds:itemID="{CACEAD51-BBB3-41CF-96F5-FEEAECECB70C}">
+<ds:datastoreItem xmlns:ds="http://schemas.openxmlformats.org/officeDocument/2006/customXml" ds:itemID="{7C3C353E-D9CF-471E-972A-E32D0491BAC9}">
   <ds:schemaRefs>
     <ds:schemaRef ds:uri="http://schemas.openxmlformats.org/officeDocument/2006/bibliography"/>
   </ds:schemaRefs>

</xml_diff>

<commit_message>
ma vecchi-> abstract Descrizione Problema
</commit_message>
<xml_diff>
--- a/descrizioneProblema.docx
+++ b/descrizioneProblema.docx
@@ -7,18 +7,45 @@
       <w:pPr>
         <w:rPr>
           <w:b/>
-          <w:color w:val="1481AB" w:themeColor="accent1" w:themeShade="BF"/>
           <w:sz w:val="36"/>
           <w:szCs w:val="36"/>
         </w:rPr>
       </w:pPr>
-      <w:r>
+      <w:bookmarkStart w:id="0" w:name="_GoBack"/>
+      <w:bookmarkEnd w:id="0"/>
+      <w:r>
+        <w:rPr>
+          <w:b/>
+          <w:sz w:val="36"/>
+          <w:szCs w:val="36"/>
+        </w:rPr>
+        <w:t>ABSTRACT</w:t>
+      </w:r>
+      <w:r>
+        <w:rPr>
+          <w:b/>
+          <w:sz w:val="36"/>
+          <w:szCs w:val="36"/>
+        </w:rPr>
+        <w:t>.</w:t>
+      </w:r>
+    </w:p>
+    <w:p>
+      <w:pPr>
         <w:rPr>
           <w:b/>
           <w:color w:val="1481AB" w:themeColor="accent1" w:themeShade="BF"/>
           <w:sz w:val="36"/>
           <w:szCs w:val="36"/>
         </w:rPr>
+      </w:pPr>
+      <w:r>
+        <w:rPr>
+          <w:b/>
+          <w:color w:val="1481AB" w:themeColor="accent1" w:themeShade="BF"/>
+          <w:sz w:val="36"/>
+          <w:szCs w:val="36"/>
+        </w:rPr>
         <w:t>DESCRIZIONE DEL PROBLEMA:</w:t>
       </w:r>
     </w:p>
@@ -26,8 +53,9 @@
       <w:pPr>
         <w:rPr>
           <w:b/>
-          <w:sz w:val="32"/>
-          <w:szCs w:val="32"/>
+          <w:color w:val="1481AB" w:themeColor="accent1" w:themeShade="BF"/>
+          <w:sz w:val="36"/>
+          <w:szCs w:val="36"/>
         </w:rPr>
       </w:pPr>
     </w:p>
@@ -283,21 +311,7 @@
           <w:sz w:val="24"/>
           <w:szCs w:val="24"/>
         </w:rPr>
-        <w:t>miglioramento de</w:t>
-      </w:r>
-      <w:r>
-        <w:rPr>
-          <w:sz w:val="24"/>
-          <w:szCs w:val="24"/>
-        </w:rPr>
-        <w:t>ll’apparato</w:t>
-      </w:r>
-      <w:r>
-        <w:rPr>
-          <w:sz w:val="24"/>
-          <w:szCs w:val="24"/>
-        </w:rPr>
-        <w:t xml:space="preserve"> cardio-respiratorio</w:t>
+        <w:t>miglioramento dell’apparato cardio-respiratorio</w:t>
       </w:r>
       <w:r>
         <w:rPr>
@@ -403,8 +417,6 @@
         </w:rPr>
         <w:t xml:space="preserve">Dopo un certo numero di allenamenti registrati, verrà suggerita al cliente la possibilità di cambiare scheda ed eventuali obiettivi al fine di rendere l’allenamento il più efficace possibile. </w:t>
       </w:r>
-      <w:bookmarkStart w:id="0" w:name="_GoBack"/>
-      <w:bookmarkEnd w:id="0"/>
     </w:p>
     <w:p>
       <w:pPr>
@@ -485,10 +497,86 @@
     <w:p>
       <w:pPr>
         <w:rPr>
-          <w:sz w:val="24"/>
-          <w:szCs w:val="24"/>
-        </w:rPr>
-      </w:pPr>
+          <w:b/>
+          <w:sz w:val="24"/>
+          <w:szCs w:val="24"/>
+        </w:rPr>
+      </w:pPr>
+      <w:r>
+        <w:rPr>
+          <w:b/>
+          <w:sz w:val="24"/>
+          <w:szCs w:val="24"/>
+        </w:rPr>
+        <w:lastRenderedPageBreak/>
+        <w:t>Membri del gruppo:</w:t>
+      </w:r>
+    </w:p>
+    <w:p>
+      <w:pPr>
+        <w:rPr>
+          <w:sz w:val="24"/>
+          <w:szCs w:val="24"/>
+        </w:rPr>
+      </w:pPr>
+      <w:r>
+        <w:rPr>
+          <w:sz w:val="24"/>
+          <w:szCs w:val="24"/>
+        </w:rPr>
+        <w:t>-</w:t>
+      </w:r>
+      <w:r>
+        <w:rPr>
+          <w:sz w:val="24"/>
+          <w:szCs w:val="24"/>
+        </w:rPr>
+        <w:t>Edoardo Manieri</w:t>
+      </w:r>
+    </w:p>
+    <w:p>
+      <w:pPr>
+        <w:rPr>
+          <w:sz w:val="24"/>
+          <w:szCs w:val="24"/>
+        </w:rPr>
+      </w:pPr>
+      <w:r>
+        <w:rPr>
+          <w:sz w:val="24"/>
+          <w:szCs w:val="24"/>
+        </w:rPr>
+        <w:t>-</w:t>
+      </w:r>
+      <w:r>
+        <w:rPr>
+          <w:sz w:val="24"/>
+          <w:szCs w:val="24"/>
+        </w:rPr>
+        <w:t>Paolo Caligiana</w:t>
+      </w:r>
+    </w:p>
+    <w:p>
+      <w:pPr>
+        <w:rPr>
+          <w:sz w:val="24"/>
+          <w:szCs w:val="24"/>
+        </w:rPr>
+      </w:pPr>
+      <w:r>
+        <w:rPr>
+          <w:sz w:val="24"/>
+          <w:szCs w:val="24"/>
+        </w:rPr>
+        <w:t>-</w:t>
+      </w:r>
+      <w:r>
+        <w:rPr>
+          <w:sz w:val="24"/>
+          <w:szCs w:val="24"/>
+        </w:rPr>
+        <w:t>Giovanni Bonaccio</w:t>
+      </w:r>
     </w:p>
     <w:p>
       <w:pPr>
@@ -1252,11 +1340,357 @@
       </w:rPr>
     </w:lvl>
   </w:abstractNum>
+  <w:abstractNum w:abstractNumId="2" w15:restartNumberingAfterBreak="0">
+    <w:nsid w:val="2F324327"/>
+    <w:multiLevelType w:val="hybridMultilevel"/>
+    <w:tmpl w:val="68481058"/>
+    <w:lvl w:ilvl="0" w:tplc="20EA2268">
+      <w:numFmt w:val="bullet"/>
+      <w:lvlText w:val="-"/>
+      <w:lvlJc w:val="left"/>
+      <w:pPr>
+        <w:ind w:left="720" w:hanging="360"/>
+      </w:pPr>
+      <w:rPr>
+        <w:rFonts w:ascii="Century Gothic" w:eastAsiaTheme="minorEastAsia" w:hAnsi="Century Gothic" w:cstheme="minorBidi" w:hint="default"/>
+      </w:rPr>
+    </w:lvl>
+    <w:lvl w:ilvl="1" w:tplc="04100003" w:tentative="1">
+      <w:start w:val="1"/>
+      <w:numFmt w:val="bullet"/>
+      <w:lvlText w:val="o"/>
+      <w:lvlJc w:val="left"/>
+      <w:pPr>
+        <w:ind w:left="1440" w:hanging="360"/>
+      </w:pPr>
+      <w:rPr>
+        <w:rFonts w:ascii="Courier New" w:hAnsi="Courier New" w:cs="Courier New" w:hint="default"/>
+      </w:rPr>
+    </w:lvl>
+    <w:lvl w:ilvl="2" w:tplc="04100005" w:tentative="1">
+      <w:start w:val="1"/>
+      <w:numFmt w:val="bullet"/>
+      <w:lvlText w:val=""/>
+      <w:lvlJc w:val="left"/>
+      <w:pPr>
+        <w:ind w:left="2160" w:hanging="360"/>
+      </w:pPr>
+      <w:rPr>
+        <w:rFonts w:ascii="Wingdings" w:hAnsi="Wingdings" w:hint="default"/>
+      </w:rPr>
+    </w:lvl>
+    <w:lvl w:ilvl="3" w:tplc="04100001" w:tentative="1">
+      <w:start w:val="1"/>
+      <w:numFmt w:val="bullet"/>
+      <w:lvlText w:val=""/>
+      <w:lvlJc w:val="left"/>
+      <w:pPr>
+        <w:ind w:left="2880" w:hanging="360"/>
+      </w:pPr>
+      <w:rPr>
+        <w:rFonts w:ascii="Symbol" w:hAnsi="Symbol" w:hint="default"/>
+      </w:rPr>
+    </w:lvl>
+    <w:lvl w:ilvl="4" w:tplc="04100003" w:tentative="1">
+      <w:start w:val="1"/>
+      <w:numFmt w:val="bullet"/>
+      <w:lvlText w:val="o"/>
+      <w:lvlJc w:val="left"/>
+      <w:pPr>
+        <w:ind w:left="3600" w:hanging="360"/>
+      </w:pPr>
+      <w:rPr>
+        <w:rFonts w:ascii="Courier New" w:hAnsi="Courier New" w:cs="Courier New" w:hint="default"/>
+      </w:rPr>
+    </w:lvl>
+    <w:lvl w:ilvl="5" w:tplc="04100005" w:tentative="1">
+      <w:start w:val="1"/>
+      <w:numFmt w:val="bullet"/>
+      <w:lvlText w:val=""/>
+      <w:lvlJc w:val="left"/>
+      <w:pPr>
+        <w:ind w:left="4320" w:hanging="360"/>
+      </w:pPr>
+      <w:rPr>
+        <w:rFonts w:ascii="Wingdings" w:hAnsi="Wingdings" w:hint="default"/>
+      </w:rPr>
+    </w:lvl>
+    <w:lvl w:ilvl="6" w:tplc="04100001" w:tentative="1">
+      <w:start w:val="1"/>
+      <w:numFmt w:val="bullet"/>
+      <w:lvlText w:val=""/>
+      <w:lvlJc w:val="left"/>
+      <w:pPr>
+        <w:ind w:left="5040" w:hanging="360"/>
+      </w:pPr>
+      <w:rPr>
+        <w:rFonts w:ascii="Symbol" w:hAnsi="Symbol" w:hint="default"/>
+      </w:rPr>
+    </w:lvl>
+    <w:lvl w:ilvl="7" w:tplc="04100003" w:tentative="1">
+      <w:start w:val="1"/>
+      <w:numFmt w:val="bullet"/>
+      <w:lvlText w:val="o"/>
+      <w:lvlJc w:val="left"/>
+      <w:pPr>
+        <w:ind w:left="5760" w:hanging="360"/>
+      </w:pPr>
+      <w:rPr>
+        <w:rFonts w:ascii="Courier New" w:hAnsi="Courier New" w:cs="Courier New" w:hint="default"/>
+      </w:rPr>
+    </w:lvl>
+    <w:lvl w:ilvl="8" w:tplc="04100005" w:tentative="1">
+      <w:start w:val="1"/>
+      <w:numFmt w:val="bullet"/>
+      <w:lvlText w:val=""/>
+      <w:lvlJc w:val="left"/>
+      <w:pPr>
+        <w:ind w:left="6480" w:hanging="360"/>
+      </w:pPr>
+      <w:rPr>
+        <w:rFonts w:ascii="Wingdings" w:hAnsi="Wingdings" w:hint="default"/>
+      </w:rPr>
+    </w:lvl>
+  </w:abstractNum>
+  <w:abstractNum w:abstractNumId="3" w15:restartNumberingAfterBreak="0">
+    <w:nsid w:val="59FA19EA"/>
+    <w:multiLevelType w:val="hybridMultilevel"/>
+    <w:tmpl w:val="A1549DE6"/>
+    <w:lvl w:ilvl="0" w:tplc="F714641A">
+      <w:numFmt w:val="bullet"/>
+      <w:lvlText w:val="-"/>
+      <w:lvlJc w:val="left"/>
+      <w:pPr>
+        <w:ind w:left="720" w:hanging="360"/>
+      </w:pPr>
+      <w:rPr>
+        <w:rFonts w:ascii="Century Gothic" w:eastAsiaTheme="minorEastAsia" w:hAnsi="Century Gothic" w:cstheme="minorBidi" w:hint="default"/>
+      </w:rPr>
+    </w:lvl>
+    <w:lvl w:ilvl="1" w:tplc="04100003" w:tentative="1">
+      <w:start w:val="1"/>
+      <w:numFmt w:val="bullet"/>
+      <w:lvlText w:val="o"/>
+      <w:lvlJc w:val="left"/>
+      <w:pPr>
+        <w:ind w:left="1440" w:hanging="360"/>
+      </w:pPr>
+      <w:rPr>
+        <w:rFonts w:ascii="Courier New" w:hAnsi="Courier New" w:cs="Courier New" w:hint="default"/>
+      </w:rPr>
+    </w:lvl>
+    <w:lvl w:ilvl="2" w:tplc="04100005" w:tentative="1">
+      <w:start w:val="1"/>
+      <w:numFmt w:val="bullet"/>
+      <w:lvlText w:val=""/>
+      <w:lvlJc w:val="left"/>
+      <w:pPr>
+        <w:ind w:left="2160" w:hanging="360"/>
+      </w:pPr>
+      <w:rPr>
+        <w:rFonts w:ascii="Wingdings" w:hAnsi="Wingdings" w:hint="default"/>
+      </w:rPr>
+    </w:lvl>
+    <w:lvl w:ilvl="3" w:tplc="04100001" w:tentative="1">
+      <w:start w:val="1"/>
+      <w:numFmt w:val="bullet"/>
+      <w:lvlText w:val=""/>
+      <w:lvlJc w:val="left"/>
+      <w:pPr>
+        <w:ind w:left="2880" w:hanging="360"/>
+      </w:pPr>
+      <w:rPr>
+        <w:rFonts w:ascii="Symbol" w:hAnsi="Symbol" w:hint="default"/>
+      </w:rPr>
+    </w:lvl>
+    <w:lvl w:ilvl="4" w:tplc="04100003" w:tentative="1">
+      <w:start w:val="1"/>
+      <w:numFmt w:val="bullet"/>
+      <w:lvlText w:val="o"/>
+      <w:lvlJc w:val="left"/>
+      <w:pPr>
+        <w:ind w:left="3600" w:hanging="360"/>
+      </w:pPr>
+      <w:rPr>
+        <w:rFonts w:ascii="Courier New" w:hAnsi="Courier New" w:cs="Courier New" w:hint="default"/>
+      </w:rPr>
+    </w:lvl>
+    <w:lvl w:ilvl="5" w:tplc="04100005" w:tentative="1">
+      <w:start w:val="1"/>
+      <w:numFmt w:val="bullet"/>
+      <w:lvlText w:val=""/>
+      <w:lvlJc w:val="left"/>
+      <w:pPr>
+        <w:ind w:left="4320" w:hanging="360"/>
+      </w:pPr>
+      <w:rPr>
+        <w:rFonts w:ascii="Wingdings" w:hAnsi="Wingdings" w:hint="default"/>
+      </w:rPr>
+    </w:lvl>
+    <w:lvl w:ilvl="6" w:tplc="04100001" w:tentative="1">
+      <w:start w:val="1"/>
+      <w:numFmt w:val="bullet"/>
+      <w:lvlText w:val=""/>
+      <w:lvlJc w:val="left"/>
+      <w:pPr>
+        <w:ind w:left="5040" w:hanging="360"/>
+      </w:pPr>
+      <w:rPr>
+        <w:rFonts w:ascii="Symbol" w:hAnsi="Symbol" w:hint="default"/>
+      </w:rPr>
+    </w:lvl>
+    <w:lvl w:ilvl="7" w:tplc="04100003" w:tentative="1">
+      <w:start w:val="1"/>
+      <w:numFmt w:val="bullet"/>
+      <w:lvlText w:val="o"/>
+      <w:lvlJc w:val="left"/>
+      <w:pPr>
+        <w:ind w:left="5760" w:hanging="360"/>
+      </w:pPr>
+      <w:rPr>
+        <w:rFonts w:ascii="Courier New" w:hAnsi="Courier New" w:cs="Courier New" w:hint="default"/>
+      </w:rPr>
+    </w:lvl>
+    <w:lvl w:ilvl="8" w:tplc="04100005" w:tentative="1">
+      <w:start w:val="1"/>
+      <w:numFmt w:val="bullet"/>
+      <w:lvlText w:val=""/>
+      <w:lvlJc w:val="left"/>
+      <w:pPr>
+        <w:ind w:left="6480" w:hanging="360"/>
+      </w:pPr>
+      <w:rPr>
+        <w:rFonts w:ascii="Wingdings" w:hAnsi="Wingdings" w:hint="default"/>
+      </w:rPr>
+    </w:lvl>
+  </w:abstractNum>
+  <w:abstractNum w:abstractNumId="4" w15:restartNumberingAfterBreak="0">
+    <w:nsid w:val="5A5B2CC5"/>
+    <w:multiLevelType w:val="hybridMultilevel"/>
+    <w:tmpl w:val="8F9E14E6"/>
+    <w:lvl w:ilvl="0" w:tplc="04100001">
+      <w:start w:val="1"/>
+      <w:numFmt w:val="bullet"/>
+      <w:lvlText w:val=""/>
+      <w:lvlJc w:val="left"/>
+      <w:pPr>
+        <w:ind w:left="720" w:hanging="360"/>
+      </w:pPr>
+      <w:rPr>
+        <w:rFonts w:ascii="Symbol" w:hAnsi="Symbol" w:hint="default"/>
+      </w:rPr>
+    </w:lvl>
+    <w:lvl w:ilvl="1" w:tplc="04100003" w:tentative="1">
+      <w:start w:val="1"/>
+      <w:numFmt w:val="bullet"/>
+      <w:lvlText w:val="o"/>
+      <w:lvlJc w:val="left"/>
+      <w:pPr>
+        <w:ind w:left="1440" w:hanging="360"/>
+      </w:pPr>
+      <w:rPr>
+        <w:rFonts w:ascii="Courier New" w:hAnsi="Courier New" w:cs="Courier New" w:hint="default"/>
+      </w:rPr>
+    </w:lvl>
+    <w:lvl w:ilvl="2" w:tplc="04100005" w:tentative="1">
+      <w:start w:val="1"/>
+      <w:numFmt w:val="bullet"/>
+      <w:lvlText w:val=""/>
+      <w:lvlJc w:val="left"/>
+      <w:pPr>
+        <w:ind w:left="2160" w:hanging="360"/>
+      </w:pPr>
+      <w:rPr>
+        <w:rFonts w:ascii="Wingdings" w:hAnsi="Wingdings" w:hint="default"/>
+      </w:rPr>
+    </w:lvl>
+    <w:lvl w:ilvl="3" w:tplc="04100001" w:tentative="1">
+      <w:start w:val="1"/>
+      <w:numFmt w:val="bullet"/>
+      <w:lvlText w:val=""/>
+      <w:lvlJc w:val="left"/>
+      <w:pPr>
+        <w:ind w:left="2880" w:hanging="360"/>
+      </w:pPr>
+      <w:rPr>
+        <w:rFonts w:ascii="Symbol" w:hAnsi="Symbol" w:hint="default"/>
+      </w:rPr>
+    </w:lvl>
+    <w:lvl w:ilvl="4" w:tplc="04100003" w:tentative="1">
+      <w:start w:val="1"/>
+      <w:numFmt w:val="bullet"/>
+      <w:lvlText w:val="o"/>
+      <w:lvlJc w:val="left"/>
+      <w:pPr>
+        <w:ind w:left="3600" w:hanging="360"/>
+      </w:pPr>
+      <w:rPr>
+        <w:rFonts w:ascii="Courier New" w:hAnsi="Courier New" w:cs="Courier New" w:hint="default"/>
+      </w:rPr>
+    </w:lvl>
+    <w:lvl w:ilvl="5" w:tplc="04100005" w:tentative="1">
+      <w:start w:val="1"/>
+      <w:numFmt w:val="bullet"/>
+      <w:lvlText w:val=""/>
+      <w:lvlJc w:val="left"/>
+      <w:pPr>
+        <w:ind w:left="4320" w:hanging="360"/>
+      </w:pPr>
+      <w:rPr>
+        <w:rFonts w:ascii="Wingdings" w:hAnsi="Wingdings" w:hint="default"/>
+      </w:rPr>
+    </w:lvl>
+    <w:lvl w:ilvl="6" w:tplc="04100001" w:tentative="1">
+      <w:start w:val="1"/>
+      <w:numFmt w:val="bullet"/>
+      <w:lvlText w:val=""/>
+      <w:lvlJc w:val="left"/>
+      <w:pPr>
+        <w:ind w:left="5040" w:hanging="360"/>
+      </w:pPr>
+      <w:rPr>
+        <w:rFonts w:ascii="Symbol" w:hAnsi="Symbol" w:hint="default"/>
+      </w:rPr>
+    </w:lvl>
+    <w:lvl w:ilvl="7" w:tplc="04100003" w:tentative="1">
+      <w:start w:val="1"/>
+      <w:numFmt w:val="bullet"/>
+      <w:lvlText w:val="o"/>
+      <w:lvlJc w:val="left"/>
+      <w:pPr>
+        <w:ind w:left="5760" w:hanging="360"/>
+      </w:pPr>
+      <w:rPr>
+        <w:rFonts w:ascii="Courier New" w:hAnsi="Courier New" w:cs="Courier New" w:hint="default"/>
+      </w:rPr>
+    </w:lvl>
+    <w:lvl w:ilvl="8" w:tplc="04100005" w:tentative="1">
+      <w:start w:val="1"/>
+      <w:numFmt w:val="bullet"/>
+      <w:lvlText w:val=""/>
+      <w:lvlJc w:val="left"/>
+      <w:pPr>
+        <w:ind w:left="6480" w:hanging="360"/>
+      </w:pPr>
+      <w:rPr>
+        <w:rFonts w:ascii="Wingdings" w:hAnsi="Wingdings" w:hint="default"/>
+      </w:rPr>
+    </w:lvl>
+  </w:abstractNum>
   <w:num w:numId="1">
     <w:abstractNumId w:val="1"/>
   </w:num>
   <w:num w:numId="2">
     <w:abstractNumId w:val="0"/>
+  </w:num>
+  <w:num w:numId="3">
+    <w:abstractNumId w:val="4"/>
+  </w:num>
+  <w:num w:numId="4">
+    <w:abstractNumId w:val="2"/>
+  </w:num>
+  <w:num w:numId="5">
+    <w:abstractNumId w:val="3"/>
   </w:num>
 </w:numbering>
 </file>
@@ -2627,7 +3061,7 @@
 </file>
 
 <file path=customXml/itemProps1.xml><?xml version="1.0" encoding="utf-8"?>
-<ds:datastoreItem xmlns:ds="http://schemas.openxmlformats.org/officeDocument/2006/customXml" ds:itemID="{7C3C353E-D9CF-471E-972A-E32D0491BAC9}">
+<ds:datastoreItem xmlns:ds="http://schemas.openxmlformats.org/officeDocument/2006/customXml" ds:itemID="{5238343D-BC22-49D1-889C-324A312B2E14}">
   <ds:schemaRefs>
     <ds:schemaRef ds:uri="http://schemas.openxmlformats.org/officeDocument/2006/bibliography"/>
   </ds:schemaRefs>

</xml_diff>